<commit_message>
Updated Word file and PDF
Added 3rd run
</commit_message>
<xml_diff>
--- a/[FINAL] CPELEC1 and LBYCP29 Project.docx
+++ b/[FINAL] CPELEC1 and LBYCP29 Project.docx
@@ -1,6 +1,6 @@
 
 <file path=word/document.xml><?xml version="1.0" encoding="utf-8"?>
-<w:document xmlns:wpc="http://schemas.microsoft.com/office/word/2010/wordprocessingCanvas" xmlns:mc="http://schemas.openxmlformats.org/markup-compatibility/2006" xmlns:o="urn:schemas-microsoft-com:office:office" xmlns:r="http://schemas.openxmlformats.org/officeDocument/2006/relationships" xmlns:m="http://schemas.openxmlformats.org/officeDocument/2006/math" xmlns:v="urn:schemas-microsoft-com:vml" xmlns:wp14="http://schemas.microsoft.com/office/word/2010/wordprocessingDrawing" xmlns:wp="http://schemas.openxmlformats.org/drawingml/2006/wordprocessingDrawing" xmlns:w10="urn:schemas-microsoft-com:office:word" xmlns:w="http://schemas.openxmlformats.org/wordprocessingml/2006/main" xmlns:w14="http://schemas.microsoft.com/office/word/2010/wordml" xmlns:w15="http://schemas.microsoft.com/office/word/2012/wordml" xmlns:wpg="http://schemas.microsoft.com/office/word/2010/wordprocessingGroup" xmlns:wpi="http://schemas.microsoft.com/office/word/2010/wordprocessingInk" xmlns:wne="http://schemas.microsoft.com/office/word/2006/wordml" xmlns:wps="http://schemas.microsoft.com/office/word/2010/wordprocessingShape" mc:Ignorable="w14 w15 wp14">
+<w:document xmlns:wpc="http://schemas.microsoft.com/office/word/2010/wordprocessingCanvas" xmlns:cx="http://schemas.microsoft.com/office/drawing/2014/chartex" xmlns:cx1="http://schemas.microsoft.com/office/drawing/2015/9/8/chartex" xmlns:mc="http://schemas.openxmlformats.org/markup-compatibility/2006" xmlns:o="urn:schemas-microsoft-com:office:office" xmlns:r="http://schemas.openxmlformats.org/officeDocument/2006/relationships" xmlns:m="http://schemas.openxmlformats.org/officeDocument/2006/math" xmlns:v="urn:schemas-microsoft-com:vml" xmlns:wp14="http://schemas.microsoft.com/office/word/2010/wordprocessingDrawing" xmlns:wp="http://schemas.openxmlformats.org/drawingml/2006/wordprocessingDrawing" xmlns:w10="urn:schemas-microsoft-com:office:word" xmlns:w="http://schemas.openxmlformats.org/wordprocessingml/2006/main" xmlns:w14="http://schemas.microsoft.com/office/word/2010/wordml" xmlns:w15="http://schemas.microsoft.com/office/word/2012/wordml" xmlns:w16se="http://schemas.microsoft.com/office/word/2015/wordml/symex" xmlns:wpg="http://schemas.microsoft.com/office/word/2010/wordprocessingGroup" xmlns:wpi="http://schemas.microsoft.com/office/word/2010/wordprocessingInk" xmlns:wne="http://schemas.microsoft.com/office/word/2006/wordml" xmlns:wps="http://schemas.microsoft.com/office/word/2010/wordprocessingShape" mc:Ignorable="w14 w15 w16se wp14">
   <w:body>
     <w:p>
       <w:pPr>
@@ -476,7 +476,6 @@
       <w:r>
         <w:rPr>
           <w:noProof/>
-          <w:lang w:val="en-PH" w:eastAsia="en-PH"/>
         </w:rPr>
         <w:drawing>
           <wp:inline distT="0" distB="0" distL="0" distR="0" wp14:anchorId="5A66254D" wp14:editId="1BB1EC31">
@@ -534,7 +533,6 @@
       <w:r>
         <w:rPr>
           <w:noProof/>
-          <w:lang w:val="en-PH" w:eastAsia="en-PH"/>
         </w:rPr>
         <w:drawing>
           <wp:inline distT="0" distB="0" distL="0" distR="0" wp14:anchorId="0C3C9E2D" wp14:editId="0C8CD80D">
@@ -702,7 +700,6 @@
       <w:r>
         <w:rPr>
           <w:noProof/>
-          <w:lang w:val="en-PH" w:eastAsia="en-PH"/>
         </w:rPr>
         <w:drawing>
           <wp:inline distT="0" distB="0" distL="0" distR="0" wp14:anchorId="7DF7ADD4" wp14:editId="415B77F6">
@@ -767,7 +764,6 @@
       <w:r>
         <w:rPr>
           <w:noProof/>
-          <w:lang w:val="en-PH" w:eastAsia="en-PH"/>
         </w:rPr>
         <w:drawing>
           <wp:inline distT="0" distB="0" distL="0" distR="0" wp14:anchorId="49E8ED11" wp14:editId="40C08A63">
@@ -867,7 +863,6 @@
       <w:r>
         <w:rPr>
           <w:noProof/>
-          <w:lang w:val="en-PH" w:eastAsia="en-PH"/>
         </w:rPr>
         <w:drawing>
           <wp:inline distT="0" distB="0" distL="0" distR="0" wp14:anchorId="36F594DF" wp14:editId="5FE5FD4D">
@@ -956,7 +951,6 @@
       <w:r>
         <w:rPr>
           <w:noProof/>
-          <w:lang w:val="en-PH" w:eastAsia="en-PH"/>
         </w:rPr>
         <w:drawing>
           <wp:inline distT="0" distB="0" distL="0" distR="0" wp14:anchorId="0A2DB1EC" wp14:editId="3D53908B">
@@ -1051,7 +1045,6 @@
       <w:r>
         <w:rPr>
           <w:noProof/>
-          <w:lang w:val="en-PH" w:eastAsia="en-PH"/>
         </w:rPr>
         <w:lastRenderedPageBreak/>
         <w:drawing>
@@ -1150,7 +1143,6 @@
       <w:r>
         <w:rPr>
           <w:noProof/>
-          <w:lang w:val="en-PH" w:eastAsia="en-PH"/>
         </w:rPr>
         <w:drawing>
           <wp:inline distT="0" distB="0" distL="0" distR="0" wp14:anchorId="1F26D693" wp14:editId="77BDC677">
@@ -1252,7 +1244,6 @@
       <w:r>
         <w:rPr>
           <w:noProof/>
-          <w:lang w:val="en-PH" w:eastAsia="en-PH"/>
         </w:rPr>
         <w:lastRenderedPageBreak/>
         <w:drawing>
@@ -1352,7 +1343,6 @@
       <w:r>
         <w:rPr>
           <w:noProof/>
-          <w:lang w:val="en-PH" w:eastAsia="en-PH"/>
         </w:rPr>
         <w:drawing>
           <wp:inline distT="0" distB="0" distL="0" distR="0" wp14:anchorId="62BE4089" wp14:editId="016CD4BD">
@@ -1451,7 +1441,6 @@
       <w:r>
         <w:rPr>
           <w:noProof/>
-          <w:lang w:val="en-PH" w:eastAsia="en-PH"/>
         </w:rPr>
         <w:drawing>
           <wp:inline distT="0" distB="0" distL="0" distR="0" wp14:anchorId="69D65FEF" wp14:editId="175D943C">
@@ -1546,7 +1535,6 @@
       <w:r>
         <w:rPr>
           <w:noProof/>
-          <w:lang w:val="en-PH" w:eastAsia="en-PH"/>
         </w:rPr>
         <w:lastRenderedPageBreak/>
         <w:drawing>
@@ -1672,7 +1660,6 @@
       <w:r>
         <w:rPr>
           <w:noProof/>
-          <w:lang w:val="en-PH" w:eastAsia="en-PH"/>
         </w:rPr>
         <w:drawing>
           <wp:inline distT="0" distB="0" distL="0" distR="0" wp14:anchorId="2C945135" wp14:editId="09B13084">
@@ -1761,7 +1748,6 @@
       <w:r>
         <w:rPr>
           <w:noProof/>
-          <w:lang w:val="en-PH" w:eastAsia="en-PH"/>
         </w:rPr>
         <w:lastRenderedPageBreak/>
         <w:drawing>
@@ -1819,7 +1805,6 @@
       <w:r>
         <w:rPr>
           <w:noProof/>
-          <w:lang w:val="en-PH" w:eastAsia="en-PH"/>
         </w:rPr>
         <w:drawing>
           <wp:inline distT="0" distB="0" distL="0" distR="0" wp14:anchorId="16760441" wp14:editId="4799408D">
@@ -1908,7 +1893,6 @@
       <w:r>
         <w:rPr>
           <w:noProof/>
-          <w:lang w:val="en-PH" w:eastAsia="en-PH"/>
         </w:rPr>
         <w:drawing>
           <wp:inline distT="0" distB="0" distL="0" distR="0" wp14:anchorId="6321A5BD" wp14:editId="46B5BE20">
@@ -1984,6 +1968,33 @@
         </w:numPr>
         <w:jc w:val="center"/>
       </w:pPr>
+      <w:r>
+        <w:lastRenderedPageBreak/>
+        <w:pict w14:anchorId="09BE72FA">
+          <v:shapetype id="_x0000_t75" coordsize="21600,21600" o:spt="75" o:preferrelative="t" path="m@4@5l@4@11@9@11@9@5xe" filled="f" stroked="f">
+            <v:stroke joinstyle="miter"/>
+            <v:formulas>
+              <v:f eqn="if lineDrawn pixelLineWidth 0"/>
+              <v:f eqn="sum @0 1 0"/>
+              <v:f eqn="sum 0 0 @1"/>
+              <v:f eqn="prod @2 1 2"/>
+              <v:f eqn="prod @3 21600 pixelWidth"/>
+              <v:f eqn="prod @3 21600 pixelHeight"/>
+              <v:f eqn="sum @0 0 1"/>
+              <v:f eqn="prod @6 1 2"/>
+              <v:f eqn="prod @7 21600 pixelWidth"/>
+              <v:f eqn="sum @8 21600 0"/>
+              <v:f eqn="prod @7 21600 pixelHeight"/>
+              <v:f eqn="sum @10 21600 0"/>
+            </v:formulas>
+            <v:path o:extrusionok="f" gradientshapeok="t" o:connecttype="rect"/>
+            <o:lock v:ext="edit" aspectratio="t"/>
+          </v:shapetype>
+          <v:shape id="_x0000_i1025" type="#_x0000_t75" style="width:243pt;height:65.25pt">
+            <v:imagedata r:id="rId24" o:title="2"/>
+          </v:shape>
+        </w:pict>
+      </w:r>
     </w:p>
     <w:p>
       <w:pPr>
@@ -1994,6 +2005,18 @@
         </w:numPr>
         <w:jc w:val="center"/>
       </w:pPr>
+      <w:r>
+        <w:t>Figure 14. Generated neural network for the 3</w:t>
+      </w:r>
+      <w:r>
+        <w:rPr>
+          <w:vertAlign w:val="superscript"/>
+        </w:rPr>
+        <w:t>rd</w:t>
+      </w:r>
+      <w:r>
+        <w:t xml:space="preserve"> run.</w:t>
+      </w:r>
     </w:p>
     <w:p>
       <w:pPr>
@@ -2004,6 +2027,84 @@
         </w:numPr>
         <w:jc w:val="center"/>
       </w:pPr>
+      <w:r>
+        <w:pict w14:anchorId="4D593020">
+          <v:shape id="_x0000_i1026" type="#_x0000_t75" style="width:243pt;height:245.25pt">
+            <v:imagedata r:id="rId25" o:title="3"/>
+          </v:shape>
+        </w:pict>
+      </w:r>
+    </w:p>
+    <w:p>
+      <w:pPr>
+        <w:pStyle w:val="bulletlist"/>
+        <w:numPr>
+          <w:ilvl w:val="0"/>
+          <w:numId w:val="0"/>
+        </w:numPr>
+        <w:jc w:val="center"/>
+      </w:pPr>
+      <w:r>
+        <w:t>Figure 15. Confusion matrix for the 3</w:t>
+      </w:r>
+      <w:r>
+        <w:rPr>
+          <w:vertAlign w:val="superscript"/>
+        </w:rPr>
+        <w:t>rd</w:t>
+      </w:r>
+      <w:r>
+        <w:t xml:space="preserve"> run.</w:t>
+      </w:r>
+    </w:p>
+    <w:p>
+      <w:pPr>
+        <w:pStyle w:val="bulletlist"/>
+        <w:numPr>
+          <w:ilvl w:val="0"/>
+          <w:numId w:val="0"/>
+        </w:numPr>
+        <w:jc w:val="center"/>
+      </w:pPr>
+      <w:r>
+        <w:pict w14:anchorId="5B4B419D">
+          <v:shape id="_x0000_i1027" type="#_x0000_t75" style="width:243pt;height:182.25pt">
+            <v:imagedata r:id="rId26" o:title="1"/>
+          </v:shape>
+        </w:pict>
+      </w:r>
+    </w:p>
+    <w:p>
+      <w:pPr>
+        <w:pStyle w:val="bulletlist"/>
+        <w:numPr>
+          <w:ilvl w:val="0"/>
+          <w:numId w:val="0"/>
+        </w:numPr>
+        <w:jc w:val="center"/>
+      </w:pPr>
+      <w:r>
+        <w:t>Figure 16. Validation results for the 3</w:t>
+      </w:r>
+      <w:r>
+        <w:rPr>
+          <w:vertAlign w:val="superscript"/>
+        </w:rPr>
+        <w:t>rd</w:t>
+      </w:r>
+      <w:r>
+        <w:t xml:space="preserve"> run.</w:t>
+      </w:r>
+    </w:p>
+    <w:p>
+      <w:pPr>
+        <w:pStyle w:val="bulletlist"/>
+        <w:numPr>
+          <w:ilvl w:val="0"/>
+          <w:numId w:val="0"/>
+        </w:numPr>
+        <w:jc w:val="center"/>
+      </w:pPr>
     </w:p>
     <w:p>
       <w:pPr>
@@ -2037,7 +2138,17 @@
         <w:t>.</w:t>
       </w:r>
       <w:r>
-        <w:t xml:space="preserve"> Another problem was that the toolbox takes up too much resource during its operation. Initially, it was ran on a laptop running on 2.2GHz </w:t>
+        <w:t xml:space="preserve"> Another problem was that the toolbox </w:t>
+      </w:r>
+      <w:r>
+        <w:lastRenderedPageBreak/>
+        <w:t xml:space="preserve">takes up too much resource during its operation. Initially, it was </w:t>
+      </w:r>
+      <w:r>
+        <w:t>executed</w:t>
+      </w:r>
+      <w:r>
+        <w:t xml:space="preserve"> on a laptop running on 2.2GHz </w:t>
       </w:r>
       <w:r>
         <w:t>d</w:t>
@@ -2126,29 +2237,86 @@
       <w:r>
         <w:t xml:space="preserve"> and an 8GB RAM. </w:t>
       </w:r>
+      <w:r>
+        <w:t>The results are</w:t>
+      </w:r>
+      <w:r>
+        <w:t xml:space="preserve"> shown on Figures 9 to 13</w:t>
+      </w:r>
+      <w:r>
+        <w:t>.</w:t>
+      </w:r>
+      <w:r>
+        <w:t xml:space="preserve"> The 2</w:t>
+      </w:r>
+      <w:r>
+        <w:rPr>
+          <w:vertAlign w:val="superscript"/>
+        </w:rPr>
+        <w:t>nd</w:t>
+      </w:r>
+      <w:r>
+        <w:t xml:space="preserve"> run produce more conclusive results and an even higher accuracy.</w:t>
+      </w:r>
+    </w:p>
+    <w:p>
+      <w:pPr>
+        <w:ind w:firstLine="576"/>
+        <w:jc w:val="both"/>
+      </w:pPr>
+      <w:r>
+        <w:t>The group once more did a 3</w:t>
+      </w:r>
+      <w:r>
+        <w:rPr>
+          <w:vertAlign w:val="superscript"/>
+        </w:rPr>
+        <w:t>rd</w:t>
+      </w:r>
+      <w:r>
+        <w:t xml:space="preserve"> run to confirm if the performance per iterations changes. With the 3</w:t>
+      </w:r>
+      <w:r>
+        <w:rPr>
+          <w:vertAlign w:val="superscript"/>
+        </w:rPr>
+        <w:t>rd</w:t>
+      </w:r>
+      <w:r>
+        <w:t xml:space="preserve"> run, the group discovered that the </w:t>
+      </w:r>
+      <w:r>
+        <w:rPr>
+          <w:rStyle w:val="5yl5"/>
+        </w:rPr>
+        <w:t xml:space="preserve">performance </w:t>
+      </w:r>
+      <w:r>
+        <w:rPr>
+          <w:rStyle w:val="5yl5"/>
+        </w:rPr>
+        <w:t>diff</w:t>
+      </w:r>
+      <w:r>
+        <w:rPr>
+          <w:rStyle w:val="5yl5"/>
+        </w:rPr>
+        <w:t>ers each iteration. The group noted that the difference was due to the different</w:t>
+      </w:r>
+      <w:r>
+        <w:rPr>
+          <w:rStyle w:val="5yl5"/>
+        </w:rPr>
+        <w:t xml:space="preserve"> initial conditions and sampling</w:t>
+      </w:r>
+      <w:r>
+        <w:rPr>
+          <w:rStyle w:val="5yl5"/>
+        </w:rPr>
+        <w:t xml:space="preserve">. </w:t>
+      </w:r>
       <w:bookmarkStart w:id="0" w:name="_GoBack"/>
       <w:bookmarkEnd w:id="0"/>
-      <w:r>
-        <w:t>The results are</w:t>
-      </w:r>
-      <w:r>
-        <w:t xml:space="preserve"> shown on Figures 9 to 13</w:t>
-      </w:r>
-      <w:r>
-        <w:t>.</w:t>
-      </w:r>
-      <w:r>
-        <w:t xml:space="preserve"> The 2</w:t>
-      </w:r>
-      <w:r>
-        <w:rPr>
-          <w:vertAlign w:val="superscript"/>
-        </w:rPr>
-        <w:t>nd</w:t>
-      </w:r>
-      <w:r>
-        <w:t xml:space="preserve"> run produce more conclusive results and an even higher accuracy.</w:t>
-      </w:r>
     </w:p>
     <w:p>
       <w:pPr>
@@ -2185,20 +2353,13 @@
         <w:t>can still be considered</w:t>
       </w:r>
       <w:r>
-        <w:t xml:space="preserve"> </w:t>
-      </w:r>
-      <w:r>
         <w:t xml:space="preserve"> abridged, thereby limiting the neural network’s learning potential. </w:t>
       </w:r>
       <w:r>
         <w:t>Most of the traffic lights present on the data set are more or less of the same type or shape. There are other shapes of traffic lights that were not included in the data set, such as those that has 4 sides, each side facing the road at an intersection. There are also those</w:t>
       </w:r>
       <w:r>
-        <w:t xml:space="preserve"> that has a different color (i.e. body color of traffic light is yellow). Traffic lights in operation at night were also not present on the data set. To </w:t>
-      </w:r>
-      <w:r>
-        <w:lastRenderedPageBreak/>
-        <w:t>have a greater accuracy on a greater scope, a huge database must also be used.</w:t>
+        <w:t xml:space="preserve"> that has a different color (i.e. body color of traffic light is yellow). Traffic lights in operation at night were also not present on the data set. To have a greater accuracy on a greater scope, a huge database must also be used.</w:t>
       </w:r>
     </w:p>
     <w:p>
@@ -2217,7 +2378,17 @@
         <w:t xml:space="preserve">In addition, </w:t>
       </w:r>
       <w:r>
-        <w:t>the resources should be effectively managed  to use MATLAB’s Neural Network Tool. It might still be a good idea to rather hard code the neural network than utilize a built-in application. This is where engineering decision making comes into play in order to balance the trade-off (implementation simplicity versus resources).</w:t>
+        <w:t>the resource</w:t>
+      </w:r>
+      <w:r>
+        <w:t>s should be effectively managed</w:t>
+      </w:r>
+      <w:r>
+        <w:t xml:space="preserve"> to use MATLAB’s Neural Network Tool. It might still be a good idea to rather hard code the neural network </w:t>
+      </w:r>
+      <w:r>
+        <w:lastRenderedPageBreak/>
+        <w:t>than utilize a built-in application. This is where engineering decision making comes into play in order to balance the trade-off (implementation simplicity versus resources).</w:t>
       </w:r>
     </w:p>
     <w:p>
@@ -6837,7 +7008,7 @@
 </file>
 
 <file path=word/endnotes.xml><?xml version="1.0" encoding="utf-8"?>
-<w:endnotes xmlns:wpc="http://schemas.microsoft.com/office/word/2010/wordprocessingCanvas" xmlns:mc="http://schemas.openxmlformats.org/markup-compatibility/2006" xmlns:o="urn:schemas-microsoft-com:office:office" xmlns:r="http://schemas.openxmlformats.org/officeDocument/2006/relationships" xmlns:m="http://schemas.openxmlformats.org/officeDocument/2006/math" xmlns:v="urn:schemas-microsoft-com:vml" xmlns:wp14="http://schemas.microsoft.com/office/word/2010/wordprocessingDrawing" xmlns:wp="http://schemas.openxmlformats.org/drawingml/2006/wordprocessingDrawing" xmlns:w10="urn:schemas-microsoft-com:office:word" xmlns:w="http://schemas.openxmlformats.org/wordprocessingml/2006/main" xmlns:w14="http://schemas.microsoft.com/office/word/2010/wordml" xmlns:w15="http://schemas.microsoft.com/office/word/2012/wordml" xmlns:wpg="http://schemas.microsoft.com/office/word/2010/wordprocessingGroup" xmlns:wpi="http://schemas.microsoft.com/office/word/2010/wordprocessingInk" xmlns:wne="http://schemas.microsoft.com/office/word/2006/wordml" xmlns:wps="http://schemas.microsoft.com/office/word/2010/wordprocessingShape" mc:Ignorable="w14 w15 wp14">
+<w:endnotes xmlns:wpc="http://schemas.microsoft.com/office/word/2010/wordprocessingCanvas" xmlns:cx="http://schemas.microsoft.com/office/drawing/2014/chartex" xmlns:cx1="http://schemas.microsoft.com/office/drawing/2015/9/8/chartex" xmlns:mc="http://schemas.openxmlformats.org/markup-compatibility/2006" xmlns:o="urn:schemas-microsoft-com:office:office" xmlns:r="http://schemas.openxmlformats.org/officeDocument/2006/relationships" xmlns:m="http://schemas.openxmlformats.org/officeDocument/2006/math" xmlns:v="urn:schemas-microsoft-com:vml" xmlns:wp14="http://schemas.microsoft.com/office/word/2010/wordprocessingDrawing" xmlns:wp="http://schemas.openxmlformats.org/drawingml/2006/wordprocessingDrawing" xmlns:w10="urn:schemas-microsoft-com:office:word" xmlns:w="http://schemas.openxmlformats.org/wordprocessingml/2006/main" xmlns:w14="http://schemas.microsoft.com/office/word/2010/wordml" xmlns:w15="http://schemas.microsoft.com/office/word/2012/wordml" xmlns:w16se="http://schemas.microsoft.com/office/word/2015/wordml/symex" xmlns:wpg="http://schemas.microsoft.com/office/word/2010/wordprocessingGroup" xmlns:wpi="http://schemas.microsoft.com/office/word/2010/wordprocessingInk" xmlns:wne="http://schemas.microsoft.com/office/word/2006/wordml" xmlns:wps="http://schemas.microsoft.com/office/word/2010/wordprocessingShape" mc:Ignorable="w14 w15 w16se wp14">
   <w:endnote w:type="separator" w:id="-1">
     <w:p>
       <w:r>
@@ -6856,7 +7027,7 @@
 </file>
 
 <file path=word/footnotes.xml><?xml version="1.0" encoding="utf-8"?>
-<w:footnotes xmlns:wpc="http://schemas.microsoft.com/office/word/2010/wordprocessingCanvas" xmlns:mc="http://schemas.openxmlformats.org/markup-compatibility/2006" xmlns:o="urn:schemas-microsoft-com:office:office" xmlns:r="http://schemas.openxmlformats.org/officeDocument/2006/relationships" xmlns:m="http://schemas.openxmlformats.org/officeDocument/2006/math" xmlns:v="urn:schemas-microsoft-com:vml" xmlns:wp14="http://schemas.microsoft.com/office/word/2010/wordprocessingDrawing" xmlns:wp="http://schemas.openxmlformats.org/drawingml/2006/wordprocessingDrawing" xmlns:w10="urn:schemas-microsoft-com:office:word" xmlns:w="http://schemas.openxmlformats.org/wordprocessingml/2006/main" xmlns:w14="http://schemas.microsoft.com/office/word/2010/wordml" xmlns:w15="http://schemas.microsoft.com/office/word/2012/wordml" xmlns:wpg="http://schemas.microsoft.com/office/word/2010/wordprocessingGroup" xmlns:wpi="http://schemas.microsoft.com/office/word/2010/wordprocessingInk" xmlns:wne="http://schemas.microsoft.com/office/word/2006/wordml" xmlns:wps="http://schemas.microsoft.com/office/word/2010/wordprocessingShape" mc:Ignorable="w14 w15 wp14">
+<w:footnotes xmlns:wpc="http://schemas.microsoft.com/office/word/2010/wordprocessingCanvas" xmlns:cx="http://schemas.microsoft.com/office/drawing/2014/chartex" xmlns:cx1="http://schemas.microsoft.com/office/drawing/2015/9/8/chartex" xmlns:mc="http://schemas.openxmlformats.org/markup-compatibility/2006" xmlns:o="urn:schemas-microsoft-com:office:office" xmlns:r="http://schemas.openxmlformats.org/officeDocument/2006/relationships" xmlns:m="http://schemas.openxmlformats.org/officeDocument/2006/math" xmlns:v="urn:schemas-microsoft-com:vml" xmlns:wp14="http://schemas.microsoft.com/office/word/2010/wordprocessingDrawing" xmlns:wp="http://schemas.openxmlformats.org/drawingml/2006/wordprocessingDrawing" xmlns:w10="urn:schemas-microsoft-com:office:word" xmlns:w="http://schemas.openxmlformats.org/wordprocessingml/2006/main" xmlns:w14="http://schemas.microsoft.com/office/word/2010/wordml" xmlns:w15="http://schemas.microsoft.com/office/word/2012/wordml" xmlns:w16se="http://schemas.microsoft.com/office/word/2015/wordml/symex" xmlns:wpg="http://schemas.microsoft.com/office/word/2010/wordprocessingGroup" xmlns:wpi="http://schemas.microsoft.com/office/word/2010/wordprocessingInk" xmlns:wne="http://schemas.microsoft.com/office/word/2006/wordml" xmlns:wps="http://schemas.microsoft.com/office/word/2010/wordprocessingShape" mc:Ignorable="w14 w15 w16se wp14">
   <w:footnote w:type="separator" w:id="-1">
     <w:p>
       <w:r>
@@ -6875,7 +7046,7 @@
 </file>
 
 <file path=word/numbering.xml><?xml version="1.0" encoding="utf-8"?>
-<w:numbering xmlns:wpc="http://schemas.microsoft.com/office/word/2010/wordprocessingCanvas" xmlns:mc="http://schemas.openxmlformats.org/markup-compatibility/2006" xmlns:o="urn:schemas-microsoft-com:office:office" xmlns:r="http://schemas.openxmlformats.org/officeDocument/2006/relationships" xmlns:m="http://schemas.openxmlformats.org/officeDocument/2006/math" xmlns:v="urn:schemas-microsoft-com:vml" xmlns:wp14="http://schemas.microsoft.com/office/word/2010/wordprocessingDrawing" xmlns:wp="http://schemas.openxmlformats.org/drawingml/2006/wordprocessingDrawing" xmlns:w10="urn:schemas-microsoft-com:office:word" xmlns:w="http://schemas.openxmlformats.org/wordprocessingml/2006/main" xmlns:w14="http://schemas.microsoft.com/office/word/2010/wordml" xmlns:w15="http://schemas.microsoft.com/office/word/2012/wordml" xmlns:wpg="http://schemas.microsoft.com/office/word/2010/wordprocessingGroup" xmlns:wpi="http://schemas.microsoft.com/office/word/2010/wordprocessingInk" xmlns:wne="http://schemas.microsoft.com/office/word/2006/wordml" xmlns:wps="http://schemas.microsoft.com/office/word/2010/wordprocessingShape" mc:Ignorable="w14 w15 wp14">
+<w:numbering xmlns:wpc="http://schemas.microsoft.com/office/word/2010/wordprocessingCanvas" xmlns:cx="http://schemas.microsoft.com/office/drawing/2014/chartex" xmlns:cx1="http://schemas.microsoft.com/office/drawing/2015/9/8/chartex" xmlns:mc="http://schemas.openxmlformats.org/markup-compatibility/2006" xmlns:o="urn:schemas-microsoft-com:office:office" xmlns:r="http://schemas.openxmlformats.org/officeDocument/2006/relationships" xmlns:m="http://schemas.openxmlformats.org/officeDocument/2006/math" xmlns:v="urn:schemas-microsoft-com:vml" xmlns:wp14="http://schemas.microsoft.com/office/word/2010/wordprocessingDrawing" xmlns:wp="http://schemas.openxmlformats.org/drawingml/2006/wordprocessingDrawing" xmlns:w10="urn:schemas-microsoft-com:office:word" xmlns:w="http://schemas.openxmlformats.org/wordprocessingml/2006/main" xmlns:w14="http://schemas.microsoft.com/office/word/2010/wordml" xmlns:w15="http://schemas.microsoft.com/office/word/2012/wordml" xmlns:w16se="http://schemas.microsoft.com/office/word/2015/wordml/symex" xmlns:wpg="http://schemas.microsoft.com/office/word/2010/wordprocessingGroup" xmlns:wpi="http://schemas.microsoft.com/office/word/2010/wordprocessingInk" xmlns:wne="http://schemas.microsoft.com/office/word/2006/wordml" xmlns:wps="http://schemas.microsoft.com/office/word/2010/wordprocessingShape" mc:Ignorable="w14 w15 w16se wp14">
   <w:abstractNum w:abstractNumId="0" w15:restartNumberingAfterBreak="0">
     <w:nsid w:val="FFFFFF1D"/>
     <w:multiLevelType w:val="multilevel"/>
@@ -8643,7 +8814,7 @@
 </file>
 
 <file path=word/styles.xml><?xml version="1.0" encoding="utf-8"?>
-<w:styles xmlns:mc="http://schemas.openxmlformats.org/markup-compatibility/2006" xmlns:r="http://schemas.openxmlformats.org/officeDocument/2006/relationships" xmlns:w="http://schemas.openxmlformats.org/wordprocessingml/2006/main" xmlns:w14="http://schemas.microsoft.com/office/word/2010/wordml" xmlns:w15="http://schemas.microsoft.com/office/word/2012/wordml" mc:Ignorable="w14 w15">
+<w:styles xmlns:mc="http://schemas.openxmlformats.org/markup-compatibility/2006" xmlns:r="http://schemas.openxmlformats.org/officeDocument/2006/relationships" xmlns:w="http://schemas.openxmlformats.org/wordprocessingml/2006/main" xmlns:w14="http://schemas.microsoft.com/office/word/2010/wordml" xmlns:w15="http://schemas.microsoft.com/office/word/2012/wordml" xmlns:w16se="http://schemas.microsoft.com/office/word/2015/wordml/symex" mc:Ignorable="w14 w15 w16se">
   <w:docDefaults>
     <w:rPrDefault>
       <w:rPr>
@@ -9728,6 +9899,11 @@
     <w:basedOn w:val="DefaultParagraphFont"/>
     <w:rsid w:val="00690D56"/>
   </w:style>
+  <w:style w:type="character" w:customStyle="1" w:styleId="5yl5">
+    <w:name w:val="_5yl5"/>
+    <w:basedOn w:val="DefaultParagraphFont"/>
+    <w:rsid w:val="00DC308F"/>
+  </w:style>
 </w:styles>
 </file>
 
@@ -10086,7 +10262,7 @@
 </file>
 
 <file path=customXml/itemProps1.xml><?xml version="1.0" encoding="utf-8"?>
-<ds:datastoreItem xmlns:ds="http://schemas.openxmlformats.org/officeDocument/2006/customXml" ds:itemID="{F3322E42-0D65-44BE-A935-C500DCD4517A}">
+<ds:datastoreItem xmlns:ds="http://schemas.openxmlformats.org/officeDocument/2006/customXml" ds:itemID="{2FB9E152-C3B2-4A6B-B03D-268DA761E80D}">
   <ds:schemaRefs>
     <ds:schemaRef ds:uri="http://schemas.openxmlformats.org/officeDocument/2006/bibliography"/>
   </ds:schemaRefs>

</xml_diff>